<commit_message>
Updated Episode 1 Notes
</commit_message>
<xml_diff>
--- a/Inception Episode 1.docx
+++ b/Inception Episode 1.docx
@@ -7,15 +7,21 @@
         <w:pStyle w:val="ListParagraph"/>
         <w:numPr>
           <w:ilvl w:val="0"/>
-          <w:numId w:val="1"/>
+          <w:numId w:val="2"/>
         </w:numPr>
         <w:rPr>
-          <w:color w:val="4472C4" w:themeColor="accent1"/>
-        </w:rPr>
-      </w:pPr>
-      <w:r>
-        <w:rPr>
-          <w:color w:val="4472C4" w:themeColor="accent1"/>
+          <w:rFonts w:ascii="Aptos" w:hAnsi="Aptos"/>
+          <w:color w:val="4472C4" w:themeColor="accent1"/>
+          <w:sz w:val="28"/>
+          <w:szCs w:val="28"/>
+        </w:rPr>
+      </w:pPr>
+      <w:r>
+        <w:rPr>
+          <w:rFonts w:ascii="Aptos" w:hAnsi="Aptos"/>
+          <w:color w:val="4472C4" w:themeColor="accent1"/>
+          <w:sz w:val="28"/>
+          <w:szCs w:val="28"/>
           <w:lang w:val="en-US"/>
         </w:rPr>
         <w:t>What is CDN?</w:t>
@@ -26,43 +32,43 @@
         <w:pStyle w:val="ListParagraph"/>
         <w:numPr>
           <w:ilvl w:val="0"/>
-          <w:numId w:val="1"/>
+          <w:numId w:val="2"/>
         </w:numPr>
         <w:rPr>
-          <w:color w:val="4472C4" w:themeColor="accent1"/>
-        </w:rPr>
-      </w:pPr>
-      <w:r>
-        <w:rPr>
-          <w:color w:val="4472C4" w:themeColor="accent1"/>
-          <w:lang w:val="en-US"/>
-        </w:rPr>
-        <w:t>What is cross</w:t>
-      </w:r>
-      <w:r>
-        <w:rPr>
-          <w:color w:val="4472C4" w:themeColor="accent1"/>
-          <w:lang w:val="en-US"/>
-        </w:rPr>
-        <w:t xml:space="preserve"> </w:t>
-      </w:r>
-      <w:r>
-        <w:rPr>
-          <w:color w:val="4472C4" w:themeColor="accent1"/>
-          <w:lang w:val="en-US"/>
-        </w:rPr>
-        <w:t>origin</w:t>
-      </w:r>
-      <w:r>
-        <w:rPr>
-          <w:color w:val="4472C4" w:themeColor="accent1"/>
-          <w:lang w:val="en-US"/>
-        </w:rPr>
-        <w:t xml:space="preserve"> in script tag</w:t>
-      </w:r>
-      <w:r>
-        <w:rPr>
-          <w:color w:val="4472C4" w:themeColor="accent1"/>
+          <w:rFonts w:ascii="Aptos" w:hAnsi="Aptos"/>
+          <w:color w:val="4472C4" w:themeColor="accent1"/>
+          <w:sz w:val="28"/>
+          <w:szCs w:val="28"/>
+        </w:rPr>
+      </w:pPr>
+      <w:r>
+        <w:rPr>
+          <w:rFonts w:ascii="Aptos" w:hAnsi="Aptos"/>
+          <w:color w:val="4472C4" w:themeColor="accent1"/>
+          <w:sz w:val="28"/>
+          <w:szCs w:val="28"/>
+          <w:lang w:val="en-US"/>
+        </w:rPr>
+        <w:t xml:space="preserve">What is </w:t>
+      </w:r>
+      <w:proofErr w:type="spellStart"/>
+      <w:r>
+        <w:rPr>
+          <w:rFonts w:ascii="Aptos" w:hAnsi="Aptos"/>
+          <w:color w:val="4472C4" w:themeColor="accent1"/>
+          <w:sz w:val="28"/>
+          <w:szCs w:val="28"/>
+          <w:lang w:val="en-US"/>
+        </w:rPr>
+        <w:t>crossorigin</w:t>
+      </w:r>
+      <w:proofErr w:type="spellEnd"/>
+      <w:r>
+        <w:rPr>
+          <w:rFonts w:ascii="Aptos" w:hAnsi="Aptos"/>
+          <w:color w:val="4472C4" w:themeColor="accent1"/>
+          <w:sz w:val="28"/>
+          <w:szCs w:val="28"/>
           <w:lang w:val="en-US"/>
         </w:rPr>
         <w:t>?</w:t>
@@ -73,77 +79,1117 @@
         <w:pStyle w:val="ListParagraph"/>
         <w:numPr>
           <w:ilvl w:val="0"/>
-          <w:numId w:val="1"/>
+          <w:numId w:val="2"/>
         </w:numPr>
         <w:rPr>
-          <w:color w:val="4472C4" w:themeColor="accent1"/>
-        </w:rPr>
-      </w:pPr>
-      <w:r>
-        <w:rPr>
-          <w:color w:val="4472C4" w:themeColor="accent1"/>
-          <w:lang w:val="en-US"/>
-        </w:rPr>
-        <w:t xml:space="preserve">React vs React DOM? </w:t>
-      </w:r>
+          <w:rFonts w:ascii="Aptos" w:hAnsi="Aptos"/>
+          <w:color w:val="4472C4" w:themeColor="accent1"/>
+          <w:sz w:val="28"/>
+          <w:szCs w:val="28"/>
+        </w:rPr>
+      </w:pPr>
+      <w:r>
+        <w:rPr>
+          <w:rFonts w:ascii="Aptos" w:hAnsi="Aptos"/>
+          <w:color w:val="4472C4" w:themeColor="accent1"/>
+          <w:sz w:val="28"/>
+          <w:szCs w:val="28"/>
+          <w:lang w:val="en-US"/>
+        </w:rPr>
+        <w:t xml:space="preserve">What is </w:t>
+      </w:r>
+      <w:proofErr w:type="spellStart"/>
+      <w:proofErr w:type="gramStart"/>
+      <w:r>
+        <w:rPr>
+          <w:rFonts w:ascii="Aptos" w:hAnsi="Aptos"/>
+          <w:color w:val="4472C4" w:themeColor="accent1"/>
+          <w:sz w:val="28"/>
+          <w:szCs w:val="28"/>
+          <w:lang w:val="en-US"/>
+        </w:rPr>
+        <w:t>React.createElement</w:t>
+      </w:r>
+      <w:proofErr w:type="spellEnd"/>
+      <w:r>
+        <w:rPr>
+          <w:rFonts w:ascii="Aptos" w:hAnsi="Aptos"/>
+          <w:color w:val="4472C4" w:themeColor="accent1"/>
+          <w:sz w:val="28"/>
+          <w:szCs w:val="28"/>
+          <w:lang w:val="en-US"/>
+        </w:rPr>
+        <w:t xml:space="preserve"> ?</w:t>
+      </w:r>
+      <w:proofErr w:type="gramEnd"/>
     </w:p>
     <w:p>
       <w:pPr>
         <w:pStyle w:val="ListParagraph"/>
-      </w:pPr>
+        <w:rPr>
+          <w:rFonts w:ascii="Aptos" w:hAnsi="Aptos"/>
+          <w:color w:val="4472C4" w:themeColor="accent1"/>
+          <w:sz w:val="28"/>
+          <w:szCs w:val="28"/>
+          <w:lang w:val="en-US"/>
+        </w:rPr>
+      </w:pPr>
+      <w:proofErr w:type="spellStart"/>
+      <w:r>
+        <w:rPr>
+          <w:rFonts w:ascii="Aptos" w:hAnsi="Aptos"/>
+          <w:color w:val="4472C4" w:themeColor="accent1"/>
+          <w:sz w:val="28"/>
+          <w:szCs w:val="28"/>
+          <w:lang w:val="en-US"/>
+        </w:rPr>
+        <w:t>React.createElement</w:t>
+      </w:r>
+      <w:proofErr w:type="spellEnd"/>
+      <w:r>
+        <w:rPr>
+          <w:rFonts w:ascii="Aptos" w:hAnsi="Aptos"/>
+          <w:color w:val="4472C4" w:themeColor="accent1"/>
+          <w:sz w:val="28"/>
+          <w:szCs w:val="28"/>
+          <w:lang w:val="en-US"/>
+        </w:rPr>
+        <w:t xml:space="preserve"> (“h1”, {}, “Hello World from React”</w:t>
+      </w:r>
+      <w:proofErr w:type="gramStart"/>
+      <w:r>
+        <w:rPr>
+          <w:rFonts w:ascii="Aptos" w:hAnsi="Aptos"/>
+          <w:color w:val="4472C4" w:themeColor="accent1"/>
+          <w:sz w:val="28"/>
+          <w:szCs w:val="28"/>
+          <w:lang w:val="en-US"/>
+        </w:rPr>
+        <w:t>);</w:t>
+      </w:r>
+      <w:proofErr w:type="gramEnd"/>
     </w:p>
     <w:p>
       <w:pPr>
         <w:pStyle w:val="ListParagraph"/>
-      </w:pPr>
+        <w:rPr>
+          <w:rFonts w:ascii="Aptos" w:hAnsi="Aptos"/>
+          <w:color w:val="4472C4" w:themeColor="accent1"/>
+          <w:sz w:val="28"/>
+          <w:szCs w:val="28"/>
+          <w:lang w:val="en-US"/>
+        </w:rPr>
+      </w:pPr>
+      <w:r>
+        <w:rPr>
+          <w:rFonts w:ascii="Aptos" w:hAnsi="Aptos"/>
+          <w:color w:val="4472C4" w:themeColor="accent1"/>
+          <w:sz w:val="28"/>
+          <w:szCs w:val="28"/>
+          <w:lang w:val="en-US"/>
+        </w:rPr>
+        <w:t>{} is the object where we can give attributes to our tag.</w:t>
+      </w:r>
     </w:p>
     <w:p>
       <w:pPr>
         <w:pStyle w:val="ListParagraph"/>
-      </w:pPr>
+        <w:rPr>
+          <w:rFonts w:ascii="Aptos" w:hAnsi="Aptos"/>
+          <w:color w:val="4472C4" w:themeColor="accent1"/>
+          <w:sz w:val="28"/>
+          <w:szCs w:val="28"/>
+          <w:lang w:val="en-US"/>
+        </w:rPr>
+      </w:pPr>
+      <w:proofErr w:type="spellStart"/>
+      <w:r>
+        <w:rPr>
+          <w:rFonts w:ascii="Aptos" w:hAnsi="Aptos"/>
+          <w:color w:val="4472C4" w:themeColor="accent1"/>
+          <w:sz w:val="28"/>
+          <w:szCs w:val="28"/>
+          <w:lang w:val="en-US"/>
+        </w:rPr>
+        <w:t>React.createELement</w:t>
+      </w:r>
+      <w:proofErr w:type="spellEnd"/>
+      <w:r>
+        <w:rPr>
+          <w:rFonts w:ascii="Aptos" w:hAnsi="Aptos"/>
+          <w:color w:val="4472C4" w:themeColor="accent1"/>
+          <w:sz w:val="28"/>
+          <w:szCs w:val="28"/>
+          <w:lang w:val="en-US"/>
+        </w:rPr>
+        <w:t xml:space="preserve"> gives us objects which </w:t>
+      </w:r>
+      <w:proofErr w:type="gramStart"/>
+      <w:r>
+        <w:rPr>
+          <w:rFonts w:ascii="Aptos" w:hAnsi="Aptos"/>
+          <w:color w:val="4472C4" w:themeColor="accent1"/>
+          <w:sz w:val="28"/>
+          <w:szCs w:val="28"/>
+          <w:lang w:val="en-US"/>
+        </w:rPr>
+        <w:t>contains</w:t>
+      </w:r>
+      <w:proofErr w:type="gramEnd"/>
+      <w:r>
+        <w:rPr>
+          <w:rFonts w:ascii="Aptos" w:hAnsi="Aptos"/>
+          <w:color w:val="4472C4" w:themeColor="accent1"/>
+          <w:sz w:val="28"/>
+          <w:szCs w:val="28"/>
+          <w:lang w:val="en-US"/>
+        </w:rPr>
+        <w:t xml:space="preserve"> props which goes inside our tag.</w:t>
+      </w:r>
     </w:p>
     <w:p>
       <w:pPr>
         <w:pStyle w:val="ListParagraph"/>
-      </w:pPr>
+        <w:numPr>
+          <w:ilvl w:val="0"/>
+          <w:numId w:val="2"/>
+        </w:numPr>
+        <w:rPr>
+          <w:rFonts w:ascii="Aptos" w:hAnsi="Aptos"/>
+          <w:color w:val="4472C4" w:themeColor="accent1"/>
+          <w:sz w:val="28"/>
+          <w:szCs w:val="28"/>
+        </w:rPr>
+      </w:pPr>
+      <w:r>
+        <w:rPr>
+          <w:rFonts w:ascii="Aptos" w:hAnsi="Aptos"/>
+          <w:color w:val="4472C4" w:themeColor="accent1"/>
+          <w:sz w:val="28"/>
+          <w:szCs w:val="28"/>
+        </w:rPr>
+        <w:t xml:space="preserve">What is </w:t>
+      </w:r>
+      <w:proofErr w:type="spellStart"/>
+      <w:r>
+        <w:rPr>
+          <w:rFonts w:ascii="Aptos" w:hAnsi="Aptos"/>
+          <w:color w:val="4472C4" w:themeColor="accent1"/>
+          <w:sz w:val="28"/>
+          <w:szCs w:val="28"/>
+        </w:rPr>
+        <w:t>ReactDOM.createRoot</w:t>
+      </w:r>
+      <w:proofErr w:type="spellEnd"/>
+      <w:r>
+        <w:rPr>
+          <w:rFonts w:ascii="Aptos" w:hAnsi="Aptos"/>
+          <w:color w:val="4472C4" w:themeColor="accent1"/>
+          <w:sz w:val="28"/>
+          <w:szCs w:val="28"/>
+        </w:rPr>
+        <w:t>()</w:t>
+      </w:r>
+    </w:p>
+    <w:p>
+      <w:pPr>
+        <w:rPr>
+          <w:rFonts w:ascii="Aptos" w:hAnsi="Aptos"/>
+          <w:color w:val="4472C4" w:themeColor="accent1"/>
+          <w:sz w:val="28"/>
+          <w:szCs w:val="28"/>
+        </w:rPr>
+      </w:pPr>
+      <w:r>
+        <w:rPr>
+          <w:rFonts w:ascii="Aptos" w:hAnsi="Aptos"/>
+          <w:noProof/>
+          <w:color w:val="4472C4" w:themeColor="accent1"/>
+          <w:sz w:val="28"/>
+          <w:szCs w:val="28"/>
+        </w:rPr>
+        <w:drawing>
+          <wp:inline distT="0" distB="0" distL="0" distR="0" wp14:anchorId="07CD63F8" wp14:editId="6D80E8F3">
+            <wp:extent cx="5731510" cy="3222625"/>
+            <wp:effectExtent l="0" t="0" r="2540" b="0"/>
+            <wp:docPr id="751474510" name="Picture 1"/>
+            <wp:cNvGraphicFramePr>
+              <a:graphicFrameLocks xmlns:a="http://schemas.openxmlformats.org/drawingml/2006/main" noChangeAspect="1"/>
+            </wp:cNvGraphicFramePr>
+            <a:graphic xmlns:a="http://schemas.openxmlformats.org/drawingml/2006/main">
+              <a:graphicData uri="http://schemas.openxmlformats.org/drawingml/2006/picture">
+                <pic:pic xmlns:pic="http://schemas.openxmlformats.org/drawingml/2006/picture">
+                  <pic:nvPicPr>
+                    <pic:cNvPr id="751474510" name=""/>
+                    <pic:cNvPicPr/>
+                  </pic:nvPicPr>
+                  <pic:blipFill>
+                    <a:blip r:embed="rId5"/>
+                    <a:stretch>
+                      <a:fillRect/>
+                    </a:stretch>
+                  </pic:blipFill>
+                  <pic:spPr>
+                    <a:xfrm>
+                      <a:off x="0" y="0"/>
+                      <a:ext cx="5731510" cy="3222625"/>
+                    </a:xfrm>
+                    <a:prstGeom prst="rect">
+                      <a:avLst/>
+                    </a:prstGeom>
+                  </pic:spPr>
+                </pic:pic>
+              </a:graphicData>
+            </a:graphic>
+          </wp:inline>
+        </w:drawing>
+      </w:r>
+    </w:p>
+    <w:p>
+      <w:pPr>
+        <w:rPr>
+          <w:rFonts w:ascii="Aptos" w:hAnsi="Aptos"/>
+          <w:color w:val="4472C4" w:themeColor="accent1"/>
+          <w:sz w:val="28"/>
+          <w:szCs w:val="28"/>
+        </w:rPr>
+      </w:pPr>
+      <w:r>
+        <w:rPr>
+          <w:rFonts w:ascii="Aptos" w:hAnsi="Aptos"/>
+          <w:noProof/>
+          <w:color w:val="4472C4" w:themeColor="accent1"/>
+          <w:sz w:val="28"/>
+          <w:szCs w:val="28"/>
+        </w:rPr>
+        <w:drawing>
+          <wp:inline distT="0" distB="0" distL="0" distR="0" wp14:anchorId="0575938A" wp14:editId="0AA9BFEC">
+            <wp:extent cx="5731510" cy="3196590"/>
+            <wp:effectExtent l="0" t="0" r="2540" b="3810"/>
+            <wp:docPr id="2101412520" name="Picture 1"/>
+            <wp:cNvGraphicFramePr>
+              <a:graphicFrameLocks xmlns:a="http://schemas.openxmlformats.org/drawingml/2006/main" noChangeAspect="1"/>
+            </wp:cNvGraphicFramePr>
+            <a:graphic xmlns:a="http://schemas.openxmlformats.org/drawingml/2006/main">
+              <a:graphicData uri="http://schemas.openxmlformats.org/drawingml/2006/picture">
+                <pic:pic xmlns:pic="http://schemas.openxmlformats.org/drawingml/2006/picture">
+                  <pic:nvPicPr>
+                    <pic:cNvPr id="2101412520" name=""/>
+                    <pic:cNvPicPr/>
+                  </pic:nvPicPr>
+                  <pic:blipFill>
+                    <a:blip r:embed="rId6"/>
+                    <a:stretch>
+                      <a:fillRect/>
+                    </a:stretch>
+                  </pic:blipFill>
+                  <pic:spPr>
+                    <a:xfrm>
+                      <a:off x="0" y="0"/>
+                      <a:ext cx="5731510" cy="3196590"/>
+                    </a:xfrm>
+                    <a:prstGeom prst="rect">
+                      <a:avLst/>
+                    </a:prstGeom>
+                  </pic:spPr>
+                </pic:pic>
+              </a:graphicData>
+            </a:graphic>
+          </wp:inline>
+        </w:drawing>
+      </w:r>
+    </w:p>
+    <w:p>
+      <w:pPr>
+        <w:rPr>
+          <w:rFonts w:ascii="Aptos" w:hAnsi="Aptos"/>
+          <w:color w:val="4472C4" w:themeColor="accent1"/>
+          <w:sz w:val="28"/>
+          <w:szCs w:val="28"/>
+        </w:rPr>
+      </w:pPr>
+      <w:r>
+        <w:rPr>
+          <w:rFonts w:ascii="Aptos" w:hAnsi="Aptos"/>
+          <w:color w:val="4472C4" w:themeColor="accent1"/>
+          <w:sz w:val="28"/>
+          <w:szCs w:val="28"/>
+        </w:rPr>
+        <w:lastRenderedPageBreak/>
+        <w:t xml:space="preserve">Render method is responsible to take the object returned from </w:t>
+      </w:r>
+      <w:proofErr w:type="spellStart"/>
+      <w:r>
+        <w:rPr>
+          <w:rFonts w:ascii="Aptos" w:hAnsi="Aptos"/>
+          <w:color w:val="4472C4" w:themeColor="accent1"/>
+          <w:sz w:val="28"/>
+          <w:szCs w:val="28"/>
+        </w:rPr>
+        <w:t>createElement</w:t>
+      </w:r>
+      <w:proofErr w:type="spellEnd"/>
+      <w:r>
+        <w:rPr>
+          <w:rFonts w:ascii="Aptos" w:hAnsi="Aptos"/>
+          <w:color w:val="4472C4" w:themeColor="accent1"/>
+          <w:sz w:val="28"/>
+          <w:szCs w:val="28"/>
+        </w:rPr>
+        <w:t xml:space="preserve"> and put it against our DOM.</w:t>
+      </w:r>
+    </w:p>
+    <w:p>
+      <w:pPr>
+        <w:rPr>
+          <w:rFonts w:ascii="Aptos" w:hAnsi="Aptos"/>
+          <w:color w:val="4472C4" w:themeColor="accent1"/>
+          <w:sz w:val="28"/>
+          <w:szCs w:val="28"/>
+        </w:rPr>
+      </w:pPr>
+      <w:r>
+        <w:rPr>
+          <w:rFonts w:ascii="Aptos" w:hAnsi="Aptos"/>
+          <w:color w:val="4472C4" w:themeColor="accent1"/>
+          <w:sz w:val="28"/>
+          <w:szCs w:val="28"/>
+        </w:rPr>
+        <w:t xml:space="preserve">We can use </w:t>
+      </w:r>
+      <w:proofErr w:type="spellStart"/>
+      <w:r>
+        <w:rPr>
+          <w:rFonts w:ascii="Aptos" w:hAnsi="Aptos"/>
+          <w:color w:val="4472C4" w:themeColor="accent1"/>
+          <w:sz w:val="28"/>
+          <w:szCs w:val="28"/>
+        </w:rPr>
+        <w:t>React.createElement</w:t>
+      </w:r>
+      <w:proofErr w:type="spellEnd"/>
+      <w:r>
+        <w:rPr>
+          <w:rFonts w:ascii="Aptos" w:hAnsi="Aptos"/>
+          <w:color w:val="4472C4" w:themeColor="accent1"/>
+          <w:sz w:val="28"/>
+          <w:szCs w:val="28"/>
+        </w:rPr>
+        <w:t xml:space="preserve"> to create a nested HTML structure also.</w:t>
+      </w:r>
+    </w:p>
+    <w:p>
+      <w:pPr>
+        <w:rPr>
+          <w:rFonts w:ascii="Aptos" w:hAnsi="Aptos"/>
+          <w:color w:val="4472C4" w:themeColor="accent1"/>
+          <w:sz w:val="28"/>
+          <w:szCs w:val="28"/>
+        </w:rPr>
+      </w:pPr>
+      <w:r>
+        <w:rPr>
+          <w:rFonts w:ascii="Aptos" w:hAnsi="Aptos"/>
+          <w:color w:val="4472C4" w:themeColor="accent1"/>
+          <w:sz w:val="28"/>
+          <w:szCs w:val="28"/>
+        </w:rPr>
+        <w:t>If we need to pass multiple children inside a parent HTML tag, we can pass an array to 3</w:t>
+      </w:r>
+      <w:r>
+        <w:rPr>
+          <w:rFonts w:ascii="Aptos" w:hAnsi="Aptos"/>
+          <w:color w:val="4472C4" w:themeColor="accent1"/>
+          <w:sz w:val="28"/>
+          <w:szCs w:val="28"/>
+          <w:vertAlign w:val="superscript"/>
+        </w:rPr>
+        <w:t>rd</w:t>
+      </w:r>
+      <w:r>
+        <w:rPr>
+          <w:rFonts w:ascii="Aptos" w:hAnsi="Aptos"/>
+          <w:color w:val="4472C4" w:themeColor="accent1"/>
+          <w:sz w:val="28"/>
+          <w:szCs w:val="28"/>
+        </w:rPr>
+        <w:t xml:space="preserve"> argument of </w:t>
+      </w:r>
+      <w:proofErr w:type="spellStart"/>
+      <w:r>
+        <w:rPr>
+          <w:rFonts w:ascii="Aptos" w:hAnsi="Aptos"/>
+          <w:color w:val="4472C4" w:themeColor="accent1"/>
+          <w:sz w:val="28"/>
+          <w:szCs w:val="28"/>
+        </w:rPr>
+        <w:t>React.</w:t>
+      </w:r>
+      <w:commentRangeStart w:id="0"/>
+      <w:r>
+        <w:rPr>
+          <w:rFonts w:ascii="Aptos" w:hAnsi="Aptos"/>
+          <w:color w:val="4472C4" w:themeColor="accent1"/>
+          <w:sz w:val="28"/>
+          <w:szCs w:val="28"/>
+        </w:rPr>
+        <w:t>createElement</w:t>
+      </w:r>
+      <w:commentRangeEnd w:id="0"/>
+      <w:proofErr w:type="spellEnd"/>
+      <w:r>
+        <w:rPr>
+          <w:rStyle w:val="CommentReference"/>
+        </w:rPr>
+        <w:commentReference w:id="0"/>
+      </w:r>
+      <w:r>
+        <w:rPr>
+          <w:rFonts w:ascii="Aptos" w:hAnsi="Aptos"/>
+          <w:color w:val="4472C4" w:themeColor="accent1"/>
+          <w:sz w:val="28"/>
+          <w:szCs w:val="28"/>
+        </w:rPr>
+        <w:t>.</w:t>
+      </w:r>
+    </w:p>
+    <w:p>
+      <w:pPr>
+        <w:rPr>
+          <w:rFonts w:ascii="Aptos" w:hAnsi="Aptos"/>
+          <w:color w:val="4472C4" w:themeColor="accent1"/>
+          <w:sz w:val="28"/>
+          <w:szCs w:val="28"/>
+        </w:rPr>
+      </w:pPr>
+      <w:r>
+        <w:rPr>
+          <w:rFonts w:ascii="Aptos" w:hAnsi="Aptos"/>
+          <w:noProof/>
+          <w:color w:val="4472C4" w:themeColor="accent1"/>
+          <w:sz w:val="28"/>
+          <w:szCs w:val="28"/>
+        </w:rPr>
+        <mc:AlternateContent>
+          <mc:Choice Requires="wpi">
+            <w:drawing>
+              <wp:anchor distT="0" distB="0" distL="114300" distR="114300" simplePos="0" relativeHeight="251659264" behindDoc="0" locked="0" layoutInCell="1" allowOverlap="1" wp14:anchorId="2D346959" wp14:editId="4EBA400A">
+                <wp:simplePos x="0" y="0"/>
+                <wp:positionH relativeFrom="column">
+                  <wp:posOffset>2800120</wp:posOffset>
+                </wp:positionH>
+                <wp:positionV relativeFrom="paragraph">
+                  <wp:posOffset>1253980</wp:posOffset>
+                </wp:positionV>
+                <wp:extent cx="523080" cy="788400"/>
+                <wp:effectExtent l="19050" t="38100" r="48895" b="50165"/>
+                <wp:wrapNone/>
+                <wp:docPr id="1087893346" name="Ink 1"/>
+                <wp:cNvGraphicFramePr/>
+                <a:graphic xmlns:a="http://schemas.openxmlformats.org/drawingml/2006/main">
+                  <a:graphicData uri="http://schemas.microsoft.com/office/word/2010/wordprocessingInk">
+                    <w14:contentPart bwMode="auto" r:id="rId11">
+                      <w14:nvContentPartPr>
+                        <w14:cNvContentPartPr/>
+                      </w14:nvContentPartPr>
+                      <w14:xfrm>
+                        <a:off x="0" y="0"/>
+                        <a:ext cx="523080" cy="788400"/>
+                      </w14:xfrm>
+                    </w14:contentPart>
+                  </a:graphicData>
+                </a:graphic>
+              </wp:anchor>
+            </w:drawing>
+          </mc:Choice>
+          <mc:Fallback>
+            <w:pict>
+              <v:shapetype w14:anchorId="7932C960" id="_x0000_t75" coordsize="21600,21600" o:spt="75" o:preferrelative="t" path="m@4@5l@4@11@9@11@9@5xe" filled="f" stroked="f">
+                <v:stroke joinstyle="miter"/>
+                <v:formulas>
+                  <v:f eqn="if lineDrawn pixelLineWidth 0"/>
+                  <v:f eqn="sum @0 1 0"/>
+                  <v:f eqn="sum 0 0 @1"/>
+                  <v:f eqn="prod @2 1 2"/>
+                  <v:f eqn="prod @3 21600 pixelWidth"/>
+                  <v:f eqn="prod @3 21600 pixelHeight"/>
+                  <v:f eqn="sum @0 0 1"/>
+                  <v:f eqn="prod @6 1 2"/>
+                  <v:f eqn="prod @7 21600 pixelWidth"/>
+                  <v:f eqn="sum @8 21600 0"/>
+                  <v:f eqn="prod @7 21600 pixelHeight"/>
+                  <v:f eqn="sum @10 21600 0"/>
+                </v:formulas>
+                <v:path o:extrusionok="f" gradientshapeok="t" o:connecttype="rect"/>
+                <o:lock v:ext="edit" aspectratio="t"/>
+              </v:shapetype>
+              <v:shape id="Ink 1" o:spid="_x0000_s1026" type="#_x0000_t75" style="position:absolute;margin-left:219.8pt;margin-top:98.05pt;width:42.65pt;height:63.5pt;z-index:251659264;visibility:visible;mso-wrap-style:square;mso-wrap-distance-left:9pt;mso-wrap-distance-top:0;mso-wrap-distance-right:9pt;mso-wrap-distance-bottom:0;mso-position-horizontal:absolute;mso-position-horizontal-relative:text;mso-position-vertical:absolute;mso-position-vertical-relative:text" o:gfxdata="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">
+                <v:imagedata r:id="rId12" o:title=""/>
+              </v:shape>
+            </w:pict>
+          </mc:Fallback>
+        </mc:AlternateContent>
+      </w:r>
+      <w:r>
+        <w:rPr>
+          <w:rFonts w:ascii="Aptos" w:hAnsi="Aptos"/>
+          <w:color w:val="4472C4" w:themeColor="accent1"/>
+          <w:sz w:val="28"/>
+          <w:szCs w:val="28"/>
+        </w:rPr>
+        <w:t>Add</w:t>
+      </w:r>
+      <w:r>
+        <w:rPr>
+          <w:rFonts w:ascii="Aptos" w:hAnsi="Aptos"/>
+          <w:noProof/>
+          <w:color w:val="4472C4" w:themeColor="accent1"/>
+          <w:sz w:val="28"/>
+          <w:szCs w:val="28"/>
+        </w:rPr>
+        <w:drawing>
+          <wp:inline distT="0" distB="0" distL="0" distR="0" wp14:anchorId="5A37AF20" wp14:editId="25464341">
+            <wp:extent cx="5731510" cy="3184525"/>
+            <wp:effectExtent l="0" t="0" r="2540" b="0"/>
+            <wp:docPr id="1053122030" name="Picture 1"/>
+            <wp:cNvGraphicFramePr>
+              <a:graphicFrameLocks xmlns:a="http://schemas.openxmlformats.org/drawingml/2006/main" noChangeAspect="1"/>
+            </wp:cNvGraphicFramePr>
+            <a:graphic xmlns:a="http://schemas.openxmlformats.org/drawingml/2006/main">
+              <a:graphicData uri="http://schemas.openxmlformats.org/drawingml/2006/picture">
+                <pic:pic xmlns:pic="http://schemas.openxmlformats.org/drawingml/2006/picture">
+                  <pic:nvPicPr>
+                    <pic:cNvPr id="1053122030" name=""/>
+                    <pic:cNvPicPr/>
+                  </pic:nvPicPr>
+                  <pic:blipFill>
+                    <a:blip r:embed="rId13"/>
+                    <a:stretch>
+                      <a:fillRect/>
+                    </a:stretch>
+                  </pic:blipFill>
+                  <pic:spPr>
+                    <a:xfrm>
+                      <a:off x="0" y="0"/>
+                      <a:ext cx="5731510" cy="3184525"/>
+                    </a:xfrm>
+                    <a:prstGeom prst="rect">
+                      <a:avLst/>
+                    </a:prstGeom>
+                  </pic:spPr>
+                </pic:pic>
+              </a:graphicData>
+            </a:graphic>
+          </wp:inline>
+        </w:drawing>
+      </w:r>
+    </w:p>
+    <w:p>
+      <w:pPr>
+        <w:rPr>
+          <w:rFonts w:ascii="Aptos" w:hAnsi="Aptos"/>
+          <w:color w:val="4472C4" w:themeColor="accent1"/>
+          <w:sz w:val="28"/>
+          <w:szCs w:val="28"/>
+        </w:rPr>
+      </w:pPr>
+    </w:p>
+    <w:p>
+      <w:pPr>
+        <w:rPr>
+          <w:rFonts w:ascii="Aptos" w:hAnsi="Aptos"/>
+          <w:color w:val="4472C4" w:themeColor="accent1"/>
+          <w:sz w:val="28"/>
+          <w:szCs w:val="28"/>
+        </w:rPr>
+      </w:pPr>
+      <w:r>
+        <w:rPr>
+          <w:rFonts w:ascii="Aptos" w:hAnsi="Aptos"/>
+          <w:color w:val="4472C4" w:themeColor="accent1"/>
+          <w:sz w:val="28"/>
+          <w:szCs w:val="28"/>
+        </w:rPr>
+        <w:t>Whatever we have inside our root tag of HTML will be replaced with what we have passed from our render method.</w:t>
+      </w:r>
     </w:p>
     <w:p>
       <w:pPr>
         <w:pStyle w:val="ListParagraph"/>
-        <w:rPr>
-          <w:color w:val="4472C4" w:themeColor="accent1"/>
-        </w:rPr>
-      </w:pPr>
-      <w:r>
-        <w:rPr>
-          <w:color w:val="4472C4" w:themeColor="accent1"/>
-        </w:rPr>
-        <w:t>React.createElement (object) =&gt; Creates a object</w:t>
-      </w:r>
-      <w:r>
-        <w:rPr>
-          <w:color w:val="4472C4" w:themeColor="accent1"/>
-        </w:rPr>
-        <w:br/>
-        <w:t>While rendering itself in the DOM, this object is converted to HTML.</w:t>
+        <w:numPr>
+          <w:ilvl w:val="0"/>
+          <w:numId w:val="3"/>
+        </w:numPr>
+        <w:rPr>
+          <w:rFonts w:ascii="Arial Nova Cond" w:hAnsi="Arial Nova Cond"/>
+          <w:color w:val="4472C4" w:themeColor="accent1"/>
+          <w:sz w:val="28"/>
+          <w:szCs w:val="28"/>
+        </w:rPr>
+      </w:pPr>
+      <w:proofErr w:type="spellStart"/>
+      <w:r>
+        <w:rPr>
+          <w:rFonts w:ascii="Arial Nova Cond" w:hAnsi="Arial Nova Cond"/>
+          <w:color w:val="4472C4" w:themeColor="accent1"/>
+          <w:sz w:val="28"/>
+          <w:szCs w:val="28"/>
+          <w:lang w:val="en-US"/>
+        </w:rPr>
+        <w:t>Package.json</w:t>
+      </w:r>
+      <w:proofErr w:type="spellEnd"/>
+      <w:r>
+        <w:rPr>
+          <w:rFonts w:ascii="Arial Nova Cond" w:hAnsi="Arial Nova Cond"/>
+          <w:color w:val="4472C4" w:themeColor="accent1"/>
+          <w:sz w:val="28"/>
+          <w:szCs w:val="28"/>
+          <w:lang w:val="en-US"/>
+        </w:rPr>
+        <w:t xml:space="preserve"> file is a configuration for </w:t>
+      </w:r>
+      <w:proofErr w:type="spellStart"/>
+      <w:r>
+        <w:rPr>
+          <w:rFonts w:ascii="Arial Nova Cond" w:hAnsi="Arial Nova Cond"/>
+          <w:color w:val="4472C4" w:themeColor="accent1"/>
+          <w:sz w:val="28"/>
+          <w:szCs w:val="28"/>
+          <w:lang w:val="en-US"/>
+        </w:rPr>
+        <w:t>npm</w:t>
+      </w:r>
+      <w:proofErr w:type="spellEnd"/>
+      <w:r>
+        <w:rPr>
+          <w:rFonts w:ascii="Arial Nova Cond" w:hAnsi="Arial Nova Cond"/>
+          <w:color w:val="4472C4" w:themeColor="accent1"/>
+          <w:sz w:val="28"/>
+          <w:szCs w:val="28"/>
+          <w:lang w:val="en-US"/>
+        </w:rPr>
+        <w:t>.</w:t>
       </w:r>
     </w:p>
     <w:p>
       <w:pPr>
         <w:pStyle w:val="ListParagraph"/>
-        <w:rPr>
-          <w:color w:val="4472C4" w:themeColor="accent1"/>
-        </w:rPr>
-      </w:pPr>
+        <w:numPr>
+          <w:ilvl w:val="0"/>
+          <w:numId w:val="3"/>
+        </w:numPr>
+        <w:rPr>
+          <w:rFonts w:ascii="Arial Nova Cond" w:hAnsi="Arial Nova Cond"/>
+          <w:color w:val="4472C4" w:themeColor="accent1"/>
+          <w:sz w:val="28"/>
+          <w:szCs w:val="28"/>
+        </w:rPr>
+      </w:pPr>
+      <w:r>
+        <w:rPr>
+          <w:rFonts w:ascii="Arial Nova Cond" w:hAnsi="Arial Nova Cond"/>
+          <w:color w:val="4472C4" w:themeColor="accent1"/>
+          <w:sz w:val="28"/>
+          <w:szCs w:val="28"/>
+          <w:lang w:val="en-US"/>
+        </w:rPr>
+        <w:t xml:space="preserve">What is the job of a bundler? Webpack, Parcel, </w:t>
+      </w:r>
+      <w:proofErr w:type="spellStart"/>
+      <w:proofErr w:type="gramStart"/>
+      <w:r>
+        <w:rPr>
+          <w:rFonts w:ascii="Arial Nova Cond" w:hAnsi="Arial Nova Cond"/>
+          <w:color w:val="4472C4" w:themeColor="accent1"/>
+          <w:sz w:val="28"/>
+          <w:szCs w:val="28"/>
+          <w:lang w:val="en-US"/>
+        </w:rPr>
+        <w:t>veet</w:t>
+      </w:r>
+      <w:proofErr w:type="spellEnd"/>
+      <w:r>
+        <w:rPr>
+          <w:rFonts w:ascii="Arial Nova Cond" w:hAnsi="Arial Nova Cond"/>
+          <w:color w:val="4472C4" w:themeColor="accent1"/>
+          <w:sz w:val="28"/>
+          <w:szCs w:val="28"/>
+          <w:lang w:val="en-US"/>
+        </w:rPr>
+        <w:t xml:space="preserve"> ?</w:t>
+      </w:r>
+      <w:proofErr w:type="gramEnd"/>
     </w:p>
     <w:p>
       <w:pPr>
         <w:pStyle w:val="ListParagraph"/>
-        <w:rPr>
-          <w:color w:val="4472C4" w:themeColor="accent1"/>
-        </w:rPr>
-      </w:pPr>
-    </w:p>
+        <w:numPr>
+          <w:ilvl w:val="0"/>
+          <w:numId w:val="3"/>
+        </w:numPr>
+        <w:rPr>
+          <w:rFonts w:ascii="Arial Nova Cond" w:hAnsi="Arial Nova Cond"/>
+          <w:color w:val="4472C4" w:themeColor="accent1"/>
+          <w:sz w:val="28"/>
+          <w:szCs w:val="28"/>
+        </w:rPr>
+      </w:pPr>
+      <w:r>
+        <w:rPr>
+          <w:rFonts w:ascii="Arial Nova Cond" w:hAnsi="Arial Nova Cond"/>
+          <w:color w:val="4472C4" w:themeColor="accent1"/>
+          <w:sz w:val="28"/>
+          <w:szCs w:val="28"/>
+          <w:lang w:val="en-US"/>
+        </w:rPr>
+        <w:t xml:space="preserve">Create react app behind the scenes </w:t>
+      </w:r>
+      <w:proofErr w:type="gramStart"/>
+      <w:r>
+        <w:rPr>
+          <w:rFonts w:ascii="Arial Nova Cond" w:hAnsi="Arial Nova Cond"/>
+          <w:color w:val="4472C4" w:themeColor="accent1"/>
+          <w:sz w:val="28"/>
+          <w:szCs w:val="28"/>
+          <w:lang w:val="en-US"/>
+        </w:rPr>
+        <w:t>uses</w:t>
+      </w:r>
+      <w:proofErr w:type="gramEnd"/>
+      <w:r>
+        <w:rPr>
+          <w:rFonts w:ascii="Arial Nova Cond" w:hAnsi="Arial Nova Cond"/>
+          <w:color w:val="4472C4" w:themeColor="accent1"/>
+          <w:sz w:val="28"/>
+          <w:szCs w:val="28"/>
+          <w:lang w:val="en-US"/>
+        </w:rPr>
+        <w:t xml:space="preserve"> webpack and babel to build things up.</w:t>
+      </w:r>
+    </w:p>
+    <w:p>
+      <w:pPr>
+        <w:pStyle w:val="ListParagraph"/>
+        <w:numPr>
+          <w:ilvl w:val="0"/>
+          <w:numId w:val="3"/>
+        </w:numPr>
+        <w:rPr>
+          <w:rFonts w:ascii="Arial Nova Cond" w:hAnsi="Arial Nova Cond"/>
+          <w:color w:val="4472C4" w:themeColor="accent1"/>
+          <w:sz w:val="28"/>
+          <w:szCs w:val="28"/>
+        </w:rPr>
+      </w:pPr>
+      <w:r>
+        <w:rPr>
+          <w:rFonts w:ascii="Arial Nova Cond" w:hAnsi="Arial Nova Cond"/>
+          <w:color w:val="4472C4" w:themeColor="accent1"/>
+          <w:sz w:val="28"/>
+          <w:szCs w:val="28"/>
+          <w:lang w:val="en-US"/>
+        </w:rPr>
+        <w:t>There are 2 types of dependencies:</w:t>
+      </w:r>
+    </w:p>
+    <w:p>
+      <w:pPr>
+        <w:pStyle w:val="ListParagraph"/>
+        <w:numPr>
+          <w:ilvl w:val="0"/>
+          <w:numId w:val="4"/>
+        </w:numPr>
+        <w:rPr>
+          <w:rFonts w:ascii="Arial Nova Cond" w:hAnsi="Arial Nova Cond"/>
+          <w:color w:val="4472C4" w:themeColor="accent1"/>
+          <w:sz w:val="28"/>
+          <w:szCs w:val="28"/>
+        </w:rPr>
+      </w:pPr>
+      <w:r>
+        <w:rPr>
+          <w:rFonts w:ascii="Arial Nova Cond" w:hAnsi="Arial Nova Cond"/>
+          <w:color w:val="4472C4" w:themeColor="accent1"/>
+          <w:sz w:val="28"/>
+          <w:szCs w:val="28"/>
+          <w:lang w:val="en-US"/>
+        </w:rPr>
+        <w:t>Dev Dependencies (used while development)</w:t>
+      </w:r>
+    </w:p>
+    <w:p>
+      <w:pPr>
+        <w:pStyle w:val="ListParagraph"/>
+        <w:numPr>
+          <w:ilvl w:val="0"/>
+          <w:numId w:val="4"/>
+        </w:numPr>
+        <w:rPr>
+          <w:rFonts w:ascii="Arial Nova Cond" w:hAnsi="Arial Nova Cond"/>
+          <w:color w:val="4472C4" w:themeColor="accent1"/>
+          <w:sz w:val="28"/>
+          <w:szCs w:val="28"/>
+        </w:rPr>
+      </w:pPr>
+      <w:r>
+        <w:rPr>
+          <w:rFonts w:ascii="Arial Nova Cond" w:hAnsi="Arial Nova Cond"/>
+          <w:color w:val="4472C4" w:themeColor="accent1"/>
+          <w:sz w:val="28"/>
+          <w:szCs w:val="28"/>
+          <w:lang w:val="en-US"/>
+        </w:rPr>
+        <w:t>Normal Dependencies (used in production)</w:t>
+      </w:r>
+    </w:p>
+    <w:p>
+      <w:pPr>
+        <w:pStyle w:val="ListParagraph"/>
+        <w:numPr>
+          <w:ilvl w:val="0"/>
+          <w:numId w:val="5"/>
+        </w:numPr>
+        <w:rPr>
+          <w:rFonts w:ascii="Arial Nova Cond" w:hAnsi="Arial Nova Cond"/>
+          <w:color w:val="4472C4" w:themeColor="accent1"/>
+          <w:sz w:val="28"/>
+          <w:szCs w:val="28"/>
+        </w:rPr>
+      </w:pPr>
+      <w:r>
+        <w:rPr>
+          <w:rFonts w:ascii="Arial Nova Cond" w:hAnsi="Arial Nova Cond"/>
+          <w:color w:val="4472C4" w:themeColor="accent1"/>
+          <w:sz w:val="28"/>
+          <w:szCs w:val="28"/>
+        </w:rPr>
+        <w:t>What is the difference between ~ (tilde) and ^ (carat) signs in dependencies.</w:t>
+      </w:r>
+    </w:p>
+    <w:p>
+      <w:pPr>
+        <w:pStyle w:val="ListParagraph"/>
+        <w:numPr>
+          <w:ilvl w:val="0"/>
+          <w:numId w:val="5"/>
+        </w:numPr>
+        <w:rPr>
+          <w:rFonts w:ascii="Arial Nova Cond" w:hAnsi="Arial Nova Cond"/>
+          <w:color w:val="4472C4" w:themeColor="accent1"/>
+          <w:sz w:val="28"/>
+          <w:szCs w:val="28"/>
+        </w:rPr>
+      </w:pPr>
+      <w:r>
+        <w:rPr>
+          <w:rFonts w:ascii="Arial Nova Cond" w:hAnsi="Arial Nova Cond"/>
+          <w:color w:val="4472C4" w:themeColor="accent1"/>
+          <w:sz w:val="28"/>
+          <w:szCs w:val="28"/>
+        </w:rPr>
+        <w:t xml:space="preserve">What is the difference between </w:t>
+      </w:r>
+      <w:proofErr w:type="spellStart"/>
+      <w:proofErr w:type="gramStart"/>
+      <w:r>
+        <w:rPr>
+          <w:rFonts w:ascii="Arial Nova Cond" w:hAnsi="Arial Nova Cond"/>
+          <w:color w:val="4472C4" w:themeColor="accent1"/>
+          <w:sz w:val="28"/>
+          <w:szCs w:val="28"/>
+        </w:rPr>
+        <w:t>package.json</w:t>
+      </w:r>
+      <w:proofErr w:type="spellEnd"/>
+      <w:proofErr w:type="gramEnd"/>
+      <w:r>
+        <w:rPr>
+          <w:rFonts w:ascii="Arial Nova Cond" w:hAnsi="Arial Nova Cond"/>
+          <w:color w:val="4472C4" w:themeColor="accent1"/>
+          <w:sz w:val="28"/>
+          <w:szCs w:val="28"/>
+        </w:rPr>
+        <w:t xml:space="preserve"> and package-</w:t>
+      </w:r>
+      <w:proofErr w:type="spellStart"/>
+      <w:r>
+        <w:rPr>
+          <w:rFonts w:ascii="Arial Nova Cond" w:hAnsi="Arial Nova Cond"/>
+          <w:color w:val="4472C4" w:themeColor="accent1"/>
+          <w:sz w:val="28"/>
+          <w:szCs w:val="28"/>
+        </w:rPr>
+        <w:t>lock.json</w:t>
+      </w:r>
+      <w:proofErr w:type="spellEnd"/>
+      <w:r>
+        <w:rPr>
+          <w:rFonts w:ascii="Arial Nova Cond" w:hAnsi="Arial Nova Cond"/>
+          <w:color w:val="4472C4" w:themeColor="accent1"/>
+          <w:sz w:val="28"/>
+          <w:szCs w:val="28"/>
+        </w:rPr>
+        <w:t xml:space="preserve"> ?</w:t>
+      </w:r>
+    </w:p>
+    <w:p>
+      <w:pPr>
+        <w:pStyle w:val="ListParagraph"/>
+        <w:numPr>
+          <w:ilvl w:val="0"/>
+          <w:numId w:val="5"/>
+        </w:numPr>
+        <w:rPr>
+          <w:rFonts w:ascii="Arial Nova Cond" w:hAnsi="Arial Nova Cond"/>
+          <w:color w:val="4472C4" w:themeColor="accent1"/>
+          <w:sz w:val="28"/>
+          <w:szCs w:val="28"/>
+        </w:rPr>
+      </w:pPr>
+      <w:r>
+        <w:rPr>
+          <w:rFonts w:ascii="Arial Nova Cond" w:hAnsi="Arial Nova Cond"/>
+          <w:color w:val="4472C4" w:themeColor="accent1"/>
+          <w:sz w:val="28"/>
+          <w:szCs w:val="28"/>
+        </w:rPr>
+        <w:t>What is transitive dependency?</w:t>
+      </w:r>
+    </w:p>
+    <w:p>
+      <w:pPr>
+        <w:rPr>
+          <w:rFonts w:ascii="Arial Nova Cond" w:hAnsi="Arial Nova Cond"/>
+          <w:color w:val="4472C4" w:themeColor="accent1"/>
+          <w:sz w:val="28"/>
+          <w:szCs w:val="28"/>
+        </w:rPr>
+      </w:pPr>
+    </w:p>
+    <w:p>
+      <w:pPr>
+        <w:rPr>
+          <w:rFonts w:ascii="Arial Nova Cond" w:hAnsi="Arial Nova Cond"/>
+          <w:color w:val="4472C4" w:themeColor="accent1"/>
+          <w:sz w:val="28"/>
+          <w:szCs w:val="28"/>
+        </w:rPr>
+      </w:pPr>
+      <w:proofErr w:type="spellStart"/>
+      <w:r>
+        <w:rPr>
+          <w:rFonts w:ascii="Arial Nova Cond" w:hAnsi="Arial Nova Cond"/>
+          <w:color w:val="4472C4" w:themeColor="accent1"/>
+          <w:sz w:val="28"/>
+          <w:szCs w:val="28"/>
+        </w:rPr>
+        <w:lastRenderedPageBreak/>
+        <w:t>npx</w:t>
+      </w:r>
+      <w:proofErr w:type="spellEnd"/>
+      <w:r>
+        <w:rPr>
+          <w:rFonts w:ascii="Arial Nova Cond" w:hAnsi="Arial Nova Cond"/>
+          <w:color w:val="4472C4" w:themeColor="accent1"/>
+          <w:sz w:val="28"/>
+          <w:szCs w:val="28"/>
+        </w:rPr>
+        <w:t xml:space="preserve"> parcel index.html</w:t>
+      </w:r>
+    </w:p>
+    <w:p>
+      <w:pPr>
+        <w:rPr>
+          <w:rFonts w:ascii="Arial Nova Cond" w:hAnsi="Arial Nova Cond"/>
+          <w:color w:val="4472C4" w:themeColor="accent1"/>
+          <w:sz w:val="28"/>
+          <w:szCs w:val="28"/>
+        </w:rPr>
+      </w:pPr>
+      <w:proofErr w:type="spellStart"/>
+      <w:r>
+        <w:rPr>
+          <w:rFonts w:ascii="Arial Nova Cond" w:hAnsi="Arial Nova Cond"/>
+          <w:color w:val="4472C4" w:themeColor="accent1"/>
+          <w:sz w:val="28"/>
+          <w:szCs w:val="28"/>
+        </w:rPr>
+        <w:t>npx</w:t>
+      </w:r>
+      <w:proofErr w:type="spellEnd"/>
+      <w:r>
+        <w:rPr>
+          <w:rFonts w:ascii="Arial Nova Cond" w:hAnsi="Arial Nova Cond"/>
+          <w:color w:val="4472C4" w:themeColor="accent1"/>
+          <w:sz w:val="28"/>
+          <w:szCs w:val="28"/>
+        </w:rPr>
+        <w:t xml:space="preserve"> vs </w:t>
+      </w:r>
+      <w:proofErr w:type="spellStart"/>
+      <w:r>
+        <w:rPr>
+          <w:rFonts w:ascii="Arial Nova Cond" w:hAnsi="Arial Nova Cond"/>
+          <w:color w:val="4472C4" w:themeColor="accent1"/>
+          <w:sz w:val="28"/>
+          <w:szCs w:val="28"/>
+        </w:rPr>
+        <w:t>npm</w:t>
+      </w:r>
+      <w:proofErr w:type="spellEnd"/>
+    </w:p>
+    <w:p>
+      <w:pPr>
+        <w:rPr>
+          <w:rFonts w:ascii="Arial Nova Cond" w:hAnsi="Arial Nova Cond"/>
+          <w:color w:val="4472C4" w:themeColor="accent1"/>
+          <w:sz w:val="28"/>
+          <w:szCs w:val="28"/>
+        </w:rPr>
+      </w:pPr>
+      <w:proofErr w:type="spellStart"/>
+      <w:r>
+        <w:rPr>
+          <w:rFonts w:ascii="Arial Nova Cond" w:hAnsi="Arial Nova Cond"/>
+          <w:color w:val="4472C4" w:themeColor="accent1"/>
+          <w:sz w:val="28"/>
+          <w:szCs w:val="28"/>
+        </w:rPr>
+        <w:t>npx</w:t>
+      </w:r>
+      <w:proofErr w:type="spellEnd"/>
+      <w:r>
+        <w:rPr>
+          <w:rFonts w:ascii="Arial Nova Cond" w:hAnsi="Arial Nova Cond"/>
+          <w:color w:val="4472C4" w:themeColor="accent1"/>
+          <w:sz w:val="28"/>
+          <w:szCs w:val="28"/>
+        </w:rPr>
+        <w:t xml:space="preserve"> means executing a </w:t>
+      </w:r>
+      <w:proofErr w:type="gramStart"/>
+      <w:r>
+        <w:rPr>
+          <w:rFonts w:ascii="Arial Nova Cond" w:hAnsi="Arial Nova Cond"/>
+          <w:color w:val="4472C4" w:themeColor="accent1"/>
+          <w:sz w:val="28"/>
+          <w:szCs w:val="28"/>
+        </w:rPr>
+        <w:t>package</w:t>
+      </w:r>
+      <w:proofErr w:type="gramEnd"/>
+      <w:r>
+        <w:rPr>
+          <w:rFonts w:ascii="Arial Nova Cond" w:hAnsi="Arial Nova Cond"/>
+          <w:color w:val="4472C4" w:themeColor="accent1"/>
+          <w:sz w:val="28"/>
+          <w:szCs w:val="28"/>
+        </w:rPr>
+        <w:t xml:space="preserve"> </w:t>
+      </w:r>
+    </w:p>
+    <w:p/>
     <w:sectPr>
       <w:pgSz w:w="11906" w:h="16838"/>
       <w:pgMar w:top="1440" w:right="1440" w:bottom="1440" w:left="1440" w:header="708" w:footer="708" w:gutter="0"/>
@@ -154,9 +1200,363 @@
 </w:document>
 </file>
 
+<file path=word/comments.xml><?xml version="1.0" encoding="utf-8"?>
+<w:comments xmlns:wpc="http://schemas.microsoft.com/office/word/2010/wordprocessingCanvas" xmlns:cx="http://schemas.microsoft.com/office/drawing/2014/chartex" xmlns:cx1="http://schemas.microsoft.com/office/drawing/2015/9/8/chartex" xmlns:cx2="http://schemas.microsoft.com/office/drawing/2015/10/21/chartex" xmlns:cx3="http://schemas.microsoft.com/office/drawing/2016/5/9/chartex" xmlns:cx4="http://schemas.microsoft.com/office/drawing/2016/5/10/chartex" xmlns:cx5="http://schemas.microsoft.com/office/drawing/2016/5/11/chartex" xmlns:cx6="http://schemas.microsoft.com/office/drawing/2016/5/12/chartex" xmlns:cx7="http://schemas.microsoft.com/office/drawing/2016/5/13/chartex" xmlns:cx8="http://schemas.microsoft.com/office/drawing/2016/5/14/chartex" xmlns:mc="http://schemas.openxmlformats.org/markup-compatibility/2006" xmlns:aink="http://schemas.microsoft.com/office/drawing/2016/ink" xmlns:am3d="http://schemas.microsoft.com/office/drawing/2017/model3d" xmlns:o="urn:schemas-microsoft-com:office:office" xmlns:oel="http://schemas.microsoft.com/office/2019/extlst" xmlns:r="http://schemas.openxmlformats.org/officeDocument/2006/relationships" xmlns:m="http://schemas.openxmlformats.org/officeDocument/2006/math" xmlns:v="urn:schemas-microsoft-com:vml" xmlns:wp14="http://schemas.microsoft.com/office/word/2010/wordprocessingDrawing" xmlns:wp="http://schemas.openxmlformats.org/drawingml/2006/wordprocessingDrawing" xmlns:w10="urn:schemas-microsoft-com:office:word" xmlns:w="http://schemas.openxmlformats.org/wordprocessingml/2006/main" xmlns:w14="http://schemas.microsoft.com/office/word/2010/wordml" xmlns:w15="http://schemas.microsoft.com/office/word/2012/wordml" xmlns:w16cex="http://schemas.microsoft.com/office/word/2018/wordml/cex" xmlns:w16cid="http://schemas.microsoft.com/office/word/2016/wordml/cid" xmlns:w16="http://schemas.microsoft.com/office/word/2018/wordml" xmlns:w16sdtdh="http://schemas.microsoft.com/office/word/2020/wordml/sdtdatahash" xmlns:w16se="http://schemas.microsoft.com/office/word/2015/wordml/symex" xmlns:wpg="http://schemas.microsoft.com/office/word/2010/wordprocessingGroup" xmlns:wpi="http://schemas.microsoft.com/office/word/2010/wordprocessingInk" xmlns:wne="http://schemas.microsoft.com/office/word/2006/wordml" xmlns:wps="http://schemas.microsoft.com/office/word/2010/wordprocessingShape" mc:Ignorable="w14 w15 w16se w16cid w16 w16cex w16sdtdh wp14">
+  <w:comment w:id="0" w:author="Aman Singh" w:date="2023-10-26T06:56:00Z" w:initials="AS">
+    <w:p>
+      <w:pPr>
+        <w:pStyle w:val="CommentText"/>
+      </w:pPr>
+      <w:r>
+        <w:rPr>
+          <w:rStyle w:val="CommentReference"/>
+        </w:rPr>
+        <w:annotationRef/>
+      </w:r>
+      <w:r>
+        <w:t>Added third argument as an array to create siblings inside an parent tag.</w:t>
+      </w:r>
+    </w:p>
+  </w:comment>
+</w:comments>
+</file>
+
+<file path=word/commentsExtended.xml><?xml version="1.0" encoding="utf-8"?>
+<w15:commentsEx xmlns:wpc="http://schemas.microsoft.com/office/word/2010/wordprocessingCanvas" xmlns:cx="http://schemas.microsoft.com/office/drawing/2014/chartex" xmlns:cx1="http://schemas.microsoft.com/office/drawing/2015/9/8/chartex" xmlns:cx2="http://schemas.microsoft.com/office/drawing/2015/10/21/chartex" xmlns:cx3="http://schemas.microsoft.com/office/drawing/2016/5/9/chartex" xmlns:cx4="http://schemas.microsoft.com/office/drawing/2016/5/10/chartex" xmlns:cx5="http://schemas.microsoft.com/office/drawing/2016/5/11/chartex" xmlns:cx6="http://schemas.microsoft.com/office/drawing/2016/5/12/chartex" xmlns:cx7="http://schemas.microsoft.com/office/drawing/2016/5/13/chartex" xmlns:cx8="http://schemas.microsoft.com/office/drawing/2016/5/14/chartex" xmlns:mc="http://schemas.openxmlformats.org/markup-compatibility/2006" xmlns:aink="http://schemas.microsoft.com/office/drawing/2016/ink" xmlns:am3d="http://schemas.microsoft.com/office/drawing/2017/model3d" xmlns:o="urn:schemas-microsoft-com:office:office" xmlns:oel="http://schemas.microsoft.com/office/2019/extlst" xmlns:r="http://schemas.openxmlformats.org/officeDocument/2006/relationships" xmlns:m="http://schemas.openxmlformats.org/officeDocument/2006/math" xmlns:v="urn:schemas-microsoft-com:vml" xmlns:wp14="http://schemas.microsoft.com/office/word/2010/wordprocessingDrawing" xmlns:wp="http://schemas.openxmlformats.org/drawingml/2006/wordprocessingDrawing" xmlns:w10="urn:schemas-microsoft-com:office:word" xmlns:w="http://schemas.openxmlformats.org/wordprocessingml/2006/main" xmlns:w14="http://schemas.microsoft.com/office/word/2010/wordml" xmlns:w15="http://schemas.microsoft.com/office/word/2012/wordml" xmlns:w16cex="http://schemas.microsoft.com/office/word/2018/wordml/cex" xmlns:w16cid="http://schemas.microsoft.com/office/word/2016/wordml/cid" xmlns:w16="http://schemas.microsoft.com/office/word/2018/wordml" xmlns:w16sdtdh="http://schemas.microsoft.com/office/word/2020/wordml/sdtdatahash" xmlns:w16se="http://schemas.microsoft.com/office/word/2015/wordml/symex" xmlns:wpg="http://schemas.microsoft.com/office/word/2010/wordprocessingGroup" xmlns:wpi="http://schemas.microsoft.com/office/word/2010/wordprocessingInk" xmlns:wne="http://schemas.microsoft.com/office/word/2006/wordml" xmlns:wps="http://schemas.microsoft.com/office/word/2010/wordprocessingShape" mc:Ignorable="w14 w15 w16se w16cid w16 w16cex w16sdtdh wp14">
+  <w15:commentEx w15:paraId="138EEC48" w15:done="0"/>
+</w15:commentsEx>
+</file>
+
+<file path=word/commentsExtensible.xml><?xml version="1.0" encoding="utf-8"?>
+<w16cex:commentsExtensible xmlns:wpc="http://schemas.microsoft.com/office/word/2010/wordprocessingCanvas" xmlns:cx="http://schemas.microsoft.com/office/drawing/2014/chartex" xmlns:cx1="http://schemas.microsoft.com/office/drawing/2015/9/8/chartex" xmlns:cx2="http://schemas.microsoft.com/office/drawing/2015/10/21/chartex" xmlns:cx3="http://schemas.microsoft.com/office/drawing/2016/5/9/chartex" xmlns:cx4="http://schemas.microsoft.com/office/drawing/2016/5/10/chartex" xmlns:cx5="http://schemas.microsoft.com/office/drawing/2016/5/11/chartex" xmlns:cx6="http://schemas.microsoft.com/office/drawing/2016/5/12/chartex" xmlns:cx7="http://schemas.microsoft.com/office/drawing/2016/5/13/chartex" xmlns:cx8="http://schemas.microsoft.com/office/drawing/2016/5/14/chartex" xmlns:cr="http://schemas.microsoft.com/office/comments/2020/reactions" xmlns:mc="http://schemas.openxmlformats.org/markup-compatibility/2006" xmlns:aink="http://schemas.microsoft.com/office/drawing/2016/ink" xmlns:am3d="http://schemas.microsoft.com/office/drawing/2017/model3d" xmlns:o="urn:schemas-microsoft-com:office:office" xmlns:oel="http://schemas.microsoft.com/office/2019/extlst" xmlns:r="http://schemas.openxmlformats.org/officeDocument/2006/relationships" xmlns:m="http://schemas.openxmlformats.org/officeDocument/2006/math" xmlns:v="urn:schemas-microsoft-com:vml" xmlns:wp14="http://schemas.microsoft.com/office/word/2010/wordprocessingDrawing" xmlns:wp="http://schemas.openxmlformats.org/drawingml/2006/wordprocessingDrawing" xmlns:w10="urn:schemas-microsoft-com:office:word" xmlns:w="http://schemas.openxmlformats.org/wordprocessingml/2006/main" xmlns:w14="http://schemas.microsoft.com/office/word/2010/wordml" xmlns:w15="http://schemas.microsoft.com/office/word/2012/wordml" xmlns:w16cex="http://schemas.microsoft.com/office/word/2018/wordml/cex" xmlns:w16cid="http://schemas.microsoft.com/office/word/2016/wordml/cid" xmlns:w16="http://schemas.microsoft.com/office/word/2018/wordml" xmlns:w16sdtdh="http://schemas.microsoft.com/office/word/2020/wordml/sdtdatahash" xmlns:w16se="http://schemas.microsoft.com/office/word/2015/wordml/symex" xmlns:wpg="http://schemas.microsoft.com/office/word/2010/wordprocessingGroup" xmlns:wpi="http://schemas.microsoft.com/office/word/2010/wordprocessingInk" xmlns:wne="http://schemas.microsoft.com/office/word/2006/wordml" xmlns:wps="http://schemas.microsoft.com/office/word/2010/wordprocessingShape" mc:Ignorable="w14 w15 w16se w16cid w16 w16cex w16sdtdh cr wp14">
+  <w16cex:commentExtensible w16cex:durableId="2312CE98" w16cex:dateUtc="2023-10-26T01:26:00Z"/>
+</w16cex:commentsExtensible>
+</file>
+
+<file path=word/commentsIds.xml><?xml version="1.0" encoding="utf-8"?>
+<w16cid:commentsIds xmlns:wpc="http://schemas.microsoft.com/office/word/2010/wordprocessingCanvas" xmlns:cx="http://schemas.microsoft.com/office/drawing/2014/chartex" xmlns:cx1="http://schemas.microsoft.com/office/drawing/2015/9/8/chartex" xmlns:cx2="http://schemas.microsoft.com/office/drawing/2015/10/21/chartex" xmlns:cx3="http://schemas.microsoft.com/office/drawing/2016/5/9/chartex" xmlns:cx4="http://schemas.microsoft.com/office/drawing/2016/5/10/chartex" xmlns:cx5="http://schemas.microsoft.com/office/drawing/2016/5/11/chartex" xmlns:cx6="http://schemas.microsoft.com/office/drawing/2016/5/12/chartex" xmlns:cx7="http://schemas.microsoft.com/office/drawing/2016/5/13/chartex" xmlns:cx8="http://schemas.microsoft.com/office/drawing/2016/5/14/chartex" xmlns:mc="http://schemas.openxmlformats.org/markup-compatibility/2006" xmlns:aink="http://schemas.microsoft.com/office/drawing/2016/ink" xmlns:am3d="http://schemas.microsoft.com/office/drawing/2017/model3d" xmlns:o="urn:schemas-microsoft-com:office:office" xmlns:oel="http://schemas.microsoft.com/office/2019/extlst" xmlns:r="http://schemas.openxmlformats.org/officeDocument/2006/relationships" xmlns:m="http://schemas.openxmlformats.org/officeDocument/2006/math" xmlns:v="urn:schemas-microsoft-com:vml" xmlns:wp14="http://schemas.microsoft.com/office/word/2010/wordprocessingDrawing" xmlns:wp="http://schemas.openxmlformats.org/drawingml/2006/wordprocessingDrawing" xmlns:w10="urn:schemas-microsoft-com:office:word" xmlns:w="http://schemas.openxmlformats.org/wordprocessingml/2006/main" xmlns:w14="http://schemas.microsoft.com/office/word/2010/wordml" xmlns:w15="http://schemas.microsoft.com/office/word/2012/wordml" xmlns:w16cex="http://schemas.microsoft.com/office/word/2018/wordml/cex" xmlns:w16cid="http://schemas.microsoft.com/office/word/2016/wordml/cid" xmlns:w16="http://schemas.microsoft.com/office/word/2018/wordml" xmlns:w16sdtdh="http://schemas.microsoft.com/office/word/2020/wordml/sdtdatahash" xmlns:w16se="http://schemas.microsoft.com/office/word/2015/wordml/symex" xmlns:wpg="http://schemas.microsoft.com/office/word/2010/wordprocessingGroup" xmlns:wpi="http://schemas.microsoft.com/office/word/2010/wordprocessingInk" xmlns:wne="http://schemas.microsoft.com/office/word/2006/wordml" xmlns:wps="http://schemas.microsoft.com/office/word/2010/wordprocessingShape" mc:Ignorable="w14 w15 w16se w16cid w16 w16cex w16sdtdh wp14">
+  <w16cid:commentId w16cid:paraId="138EEC48" w16cid:durableId="2312CE98"/>
+</w16cid:commentsIds>
+</file>
+
 <file path=word/numbering.xml><?xml version="1.0" encoding="utf-8"?>
 <w:numbering xmlns:wpc="http://schemas.microsoft.com/office/word/2010/wordprocessingCanvas" xmlns:cx="http://schemas.microsoft.com/office/drawing/2014/chartex" xmlns:cx1="http://schemas.microsoft.com/office/drawing/2015/9/8/chartex" xmlns:cx2="http://schemas.microsoft.com/office/drawing/2015/10/21/chartex" xmlns:cx3="http://schemas.microsoft.com/office/drawing/2016/5/9/chartex" xmlns:cx4="http://schemas.microsoft.com/office/drawing/2016/5/10/chartex" xmlns:cx5="http://schemas.microsoft.com/office/drawing/2016/5/11/chartex" xmlns:cx6="http://schemas.microsoft.com/office/drawing/2016/5/12/chartex" xmlns:cx7="http://schemas.microsoft.com/office/drawing/2016/5/13/chartex" xmlns:cx8="http://schemas.microsoft.com/office/drawing/2016/5/14/chartex" xmlns:mc="http://schemas.openxmlformats.org/markup-compatibility/2006" xmlns:aink="http://schemas.microsoft.com/office/drawing/2016/ink" xmlns:am3d="http://schemas.microsoft.com/office/drawing/2017/model3d" xmlns:o="urn:schemas-microsoft-com:office:office" xmlns:oel="http://schemas.microsoft.com/office/2019/extlst" xmlns:r="http://schemas.openxmlformats.org/officeDocument/2006/relationships" xmlns:m="http://schemas.openxmlformats.org/officeDocument/2006/math" xmlns:v="urn:schemas-microsoft-com:vml" xmlns:wp14="http://schemas.microsoft.com/office/word/2010/wordprocessingDrawing" xmlns:wp="http://schemas.openxmlformats.org/drawingml/2006/wordprocessingDrawing" xmlns:w10="urn:schemas-microsoft-com:office:word" xmlns:w="http://schemas.openxmlformats.org/wordprocessingml/2006/main" xmlns:w14="http://schemas.microsoft.com/office/word/2010/wordml" xmlns:w15="http://schemas.microsoft.com/office/word/2012/wordml" xmlns:w16cex="http://schemas.microsoft.com/office/word/2018/wordml/cex" xmlns:w16cid="http://schemas.microsoft.com/office/word/2016/wordml/cid" xmlns:w16="http://schemas.microsoft.com/office/word/2018/wordml" xmlns:w16sdtdh="http://schemas.microsoft.com/office/word/2020/wordml/sdtdatahash" xmlns:w16se="http://schemas.microsoft.com/office/word/2015/wordml/symex" xmlns:wpg="http://schemas.microsoft.com/office/word/2010/wordprocessingGroup" xmlns:wpi="http://schemas.microsoft.com/office/word/2010/wordprocessingInk" xmlns:wne="http://schemas.microsoft.com/office/word/2006/wordml" xmlns:wps="http://schemas.microsoft.com/office/word/2010/wordprocessingShape" mc:Ignorable="w14 w15 w16se w16cid w16 w16cex w16sdtdh wp14">
   <w:abstractNum w:abstractNumId="0" w15:restartNumberingAfterBreak="0">
+    <w:nsid w:val="3788206C"/>
+    <w:multiLevelType w:val="hybridMultilevel"/>
+    <w:tmpl w:val="FFA88E00"/>
+    <w:lvl w:ilvl="0" w:tplc="9D486116">
+      <w:start w:val="1"/>
+      <w:numFmt w:val="lowerLetter"/>
+      <w:lvlText w:val="%1."/>
+      <w:lvlJc w:val="left"/>
+      <w:pPr>
+        <w:ind w:left="1080" w:hanging="360"/>
+      </w:pPr>
+      <w:rPr>
+        <w:rFonts w:hint="default"/>
+      </w:rPr>
+    </w:lvl>
+    <w:lvl w:ilvl="1" w:tplc="40090019" w:tentative="1">
+      <w:start w:val="1"/>
+      <w:numFmt w:val="lowerLetter"/>
+      <w:lvlText w:val="%2."/>
+      <w:lvlJc w:val="left"/>
+      <w:pPr>
+        <w:ind w:left="1800" w:hanging="360"/>
+      </w:pPr>
+    </w:lvl>
+    <w:lvl w:ilvl="2" w:tplc="4009001B" w:tentative="1">
+      <w:start w:val="1"/>
+      <w:numFmt w:val="lowerRoman"/>
+      <w:lvlText w:val="%3."/>
+      <w:lvlJc w:val="right"/>
+      <w:pPr>
+        <w:ind w:left="2520" w:hanging="180"/>
+      </w:pPr>
+    </w:lvl>
+    <w:lvl w:ilvl="3" w:tplc="4009000F" w:tentative="1">
+      <w:start w:val="1"/>
+      <w:numFmt w:val="decimal"/>
+      <w:lvlText w:val="%4."/>
+      <w:lvlJc w:val="left"/>
+      <w:pPr>
+        <w:ind w:left="3240" w:hanging="360"/>
+      </w:pPr>
+    </w:lvl>
+    <w:lvl w:ilvl="4" w:tplc="40090019" w:tentative="1">
+      <w:start w:val="1"/>
+      <w:numFmt w:val="lowerLetter"/>
+      <w:lvlText w:val="%5."/>
+      <w:lvlJc w:val="left"/>
+      <w:pPr>
+        <w:ind w:left="3960" w:hanging="360"/>
+      </w:pPr>
+    </w:lvl>
+    <w:lvl w:ilvl="5" w:tplc="4009001B" w:tentative="1">
+      <w:start w:val="1"/>
+      <w:numFmt w:val="lowerRoman"/>
+      <w:lvlText w:val="%6."/>
+      <w:lvlJc w:val="right"/>
+      <w:pPr>
+        <w:ind w:left="4680" w:hanging="180"/>
+      </w:pPr>
+    </w:lvl>
+    <w:lvl w:ilvl="6" w:tplc="4009000F" w:tentative="1">
+      <w:start w:val="1"/>
+      <w:numFmt w:val="decimal"/>
+      <w:lvlText w:val="%7."/>
+      <w:lvlJc w:val="left"/>
+      <w:pPr>
+        <w:ind w:left="5400" w:hanging="360"/>
+      </w:pPr>
+    </w:lvl>
+    <w:lvl w:ilvl="7" w:tplc="40090019" w:tentative="1">
+      <w:start w:val="1"/>
+      <w:numFmt w:val="lowerLetter"/>
+      <w:lvlText w:val="%8."/>
+      <w:lvlJc w:val="left"/>
+      <w:pPr>
+        <w:ind w:left="6120" w:hanging="360"/>
+      </w:pPr>
+    </w:lvl>
+    <w:lvl w:ilvl="8" w:tplc="4009001B" w:tentative="1">
+      <w:start w:val="1"/>
+      <w:numFmt w:val="lowerRoman"/>
+      <w:lvlText w:val="%9."/>
+      <w:lvlJc w:val="right"/>
+      <w:pPr>
+        <w:ind w:left="6840" w:hanging="180"/>
+      </w:pPr>
+    </w:lvl>
+  </w:abstractNum>
+  <w:abstractNum w:abstractNumId="1" w15:restartNumberingAfterBreak="0">
+    <w:nsid w:val="40B10CF4"/>
+    <w:multiLevelType w:val="hybridMultilevel"/>
+    <w:tmpl w:val="8FECE0BA"/>
+    <w:lvl w:ilvl="0" w:tplc="40090001">
+      <w:start w:val="1"/>
+      <w:numFmt w:val="bullet"/>
+      <w:lvlText w:val=""/>
+      <w:lvlJc w:val="left"/>
+      <w:pPr>
+        <w:ind w:left="720" w:hanging="360"/>
+      </w:pPr>
+      <w:rPr>
+        <w:rFonts w:ascii="Symbol" w:hAnsi="Symbol" w:hint="default"/>
+      </w:rPr>
+    </w:lvl>
+    <w:lvl w:ilvl="1" w:tplc="40090003" w:tentative="1">
+      <w:start w:val="1"/>
+      <w:numFmt w:val="bullet"/>
+      <w:lvlText w:val="o"/>
+      <w:lvlJc w:val="left"/>
+      <w:pPr>
+        <w:ind w:left="1440" w:hanging="360"/>
+      </w:pPr>
+      <w:rPr>
+        <w:rFonts w:ascii="Courier New" w:hAnsi="Courier New" w:cs="Courier New" w:hint="default"/>
+      </w:rPr>
+    </w:lvl>
+    <w:lvl w:ilvl="2" w:tplc="40090005" w:tentative="1">
+      <w:start w:val="1"/>
+      <w:numFmt w:val="bullet"/>
+      <w:lvlText w:val=""/>
+      <w:lvlJc w:val="left"/>
+      <w:pPr>
+        <w:ind w:left="2160" w:hanging="360"/>
+      </w:pPr>
+      <w:rPr>
+        <w:rFonts w:ascii="Wingdings" w:hAnsi="Wingdings" w:hint="default"/>
+      </w:rPr>
+    </w:lvl>
+    <w:lvl w:ilvl="3" w:tplc="40090001" w:tentative="1">
+      <w:start w:val="1"/>
+      <w:numFmt w:val="bullet"/>
+      <w:lvlText w:val=""/>
+      <w:lvlJc w:val="left"/>
+      <w:pPr>
+        <w:ind w:left="2880" w:hanging="360"/>
+      </w:pPr>
+      <w:rPr>
+        <w:rFonts w:ascii="Symbol" w:hAnsi="Symbol" w:hint="default"/>
+      </w:rPr>
+    </w:lvl>
+    <w:lvl w:ilvl="4" w:tplc="40090003" w:tentative="1">
+      <w:start w:val="1"/>
+      <w:numFmt w:val="bullet"/>
+      <w:lvlText w:val="o"/>
+      <w:lvlJc w:val="left"/>
+      <w:pPr>
+        <w:ind w:left="3600" w:hanging="360"/>
+      </w:pPr>
+      <w:rPr>
+        <w:rFonts w:ascii="Courier New" w:hAnsi="Courier New" w:cs="Courier New" w:hint="default"/>
+      </w:rPr>
+    </w:lvl>
+    <w:lvl w:ilvl="5" w:tplc="40090005" w:tentative="1">
+      <w:start w:val="1"/>
+      <w:numFmt w:val="bullet"/>
+      <w:lvlText w:val=""/>
+      <w:lvlJc w:val="left"/>
+      <w:pPr>
+        <w:ind w:left="4320" w:hanging="360"/>
+      </w:pPr>
+      <w:rPr>
+        <w:rFonts w:ascii="Wingdings" w:hAnsi="Wingdings" w:hint="default"/>
+      </w:rPr>
+    </w:lvl>
+    <w:lvl w:ilvl="6" w:tplc="40090001" w:tentative="1">
+      <w:start w:val="1"/>
+      <w:numFmt w:val="bullet"/>
+      <w:lvlText w:val=""/>
+      <w:lvlJc w:val="left"/>
+      <w:pPr>
+        <w:ind w:left="5040" w:hanging="360"/>
+      </w:pPr>
+      <w:rPr>
+        <w:rFonts w:ascii="Symbol" w:hAnsi="Symbol" w:hint="default"/>
+      </w:rPr>
+    </w:lvl>
+    <w:lvl w:ilvl="7" w:tplc="40090003" w:tentative="1">
+      <w:start w:val="1"/>
+      <w:numFmt w:val="bullet"/>
+      <w:lvlText w:val="o"/>
+      <w:lvlJc w:val="left"/>
+      <w:pPr>
+        <w:ind w:left="5760" w:hanging="360"/>
+      </w:pPr>
+      <w:rPr>
+        <w:rFonts w:ascii="Courier New" w:hAnsi="Courier New" w:cs="Courier New" w:hint="default"/>
+      </w:rPr>
+    </w:lvl>
+    <w:lvl w:ilvl="8" w:tplc="40090005" w:tentative="1">
+      <w:start w:val="1"/>
+      <w:numFmt w:val="bullet"/>
+      <w:lvlText w:val=""/>
+      <w:lvlJc w:val="left"/>
+      <w:pPr>
+        <w:ind w:left="6480" w:hanging="360"/>
+      </w:pPr>
+      <w:rPr>
+        <w:rFonts w:ascii="Wingdings" w:hAnsi="Wingdings" w:hint="default"/>
+      </w:rPr>
+    </w:lvl>
+  </w:abstractNum>
+  <w:abstractNum w:abstractNumId="2" w15:restartNumberingAfterBreak="0">
+    <w:nsid w:val="420A4C2C"/>
+    <w:multiLevelType w:val="hybridMultilevel"/>
+    <w:tmpl w:val="0BE6C9B4"/>
+    <w:lvl w:ilvl="0" w:tplc="40090001">
+      <w:start w:val="1"/>
+      <w:numFmt w:val="bullet"/>
+      <w:lvlText w:val=""/>
+      <w:lvlJc w:val="left"/>
+      <w:pPr>
+        <w:ind w:left="720" w:hanging="360"/>
+      </w:pPr>
+      <w:rPr>
+        <w:rFonts w:ascii="Symbol" w:hAnsi="Symbol" w:hint="default"/>
+      </w:rPr>
+    </w:lvl>
+    <w:lvl w:ilvl="1" w:tplc="40090003" w:tentative="1">
+      <w:start w:val="1"/>
+      <w:numFmt w:val="bullet"/>
+      <w:lvlText w:val="o"/>
+      <w:lvlJc w:val="left"/>
+      <w:pPr>
+        <w:ind w:left="1440" w:hanging="360"/>
+      </w:pPr>
+      <w:rPr>
+        <w:rFonts w:ascii="Courier New" w:hAnsi="Courier New" w:cs="Courier New" w:hint="default"/>
+      </w:rPr>
+    </w:lvl>
+    <w:lvl w:ilvl="2" w:tplc="40090005" w:tentative="1">
+      <w:start w:val="1"/>
+      <w:numFmt w:val="bullet"/>
+      <w:lvlText w:val=""/>
+      <w:lvlJc w:val="left"/>
+      <w:pPr>
+        <w:ind w:left="2160" w:hanging="360"/>
+      </w:pPr>
+      <w:rPr>
+        <w:rFonts w:ascii="Wingdings" w:hAnsi="Wingdings" w:hint="default"/>
+      </w:rPr>
+    </w:lvl>
+    <w:lvl w:ilvl="3" w:tplc="40090001" w:tentative="1">
+      <w:start w:val="1"/>
+      <w:numFmt w:val="bullet"/>
+      <w:lvlText w:val=""/>
+      <w:lvlJc w:val="left"/>
+      <w:pPr>
+        <w:ind w:left="2880" w:hanging="360"/>
+      </w:pPr>
+      <w:rPr>
+        <w:rFonts w:ascii="Symbol" w:hAnsi="Symbol" w:hint="default"/>
+      </w:rPr>
+    </w:lvl>
+    <w:lvl w:ilvl="4" w:tplc="40090003" w:tentative="1">
+      <w:start w:val="1"/>
+      <w:numFmt w:val="bullet"/>
+      <w:lvlText w:val="o"/>
+      <w:lvlJc w:val="left"/>
+      <w:pPr>
+        <w:ind w:left="3600" w:hanging="360"/>
+      </w:pPr>
+      <w:rPr>
+        <w:rFonts w:ascii="Courier New" w:hAnsi="Courier New" w:cs="Courier New" w:hint="default"/>
+      </w:rPr>
+    </w:lvl>
+    <w:lvl w:ilvl="5" w:tplc="40090005" w:tentative="1">
+      <w:start w:val="1"/>
+      <w:numFmt w:val="bullet"/>
+      <w:lvlText w:val=""/>
+      <w:lvlJc w:val="left"/>
+      <w:pPr>
+        <w:ind w:left="4320" w:hanging="360"/>
+      </w:pPr>
+      <w:rPr>
+        <w:rFonts w:ascii="Wingdings" w:hAnsi="Wingdings" w:hint="default"/>
+      </w:rPr>
+    </w:lvl>
+    <w:lvl w:ilvl="6" w:tplc="40090001" w:tentative="1">
+      <w:start w:val="1"/>
+      <w:numFmt w:val="bullet"/>
+      <w:lvlText w:val=""/>
+      <w:lvlJc w:val="left"/>
+      <w:pPr>
+        <w:ind w:left="5040" w:hanging="360"/>
+      </w:pPr>
+      <w:rPr>
+        <w:rFonts w:ascii="Symbol" w:hAnsi="Symbol" w:hint="default"/>
+      </w:rPr>
+    </w:lvl>
+    <w:lvl w:ilvl="7" w:tplc="40090003" w:tentative="1">
+      <w:start w:val="1"/>
+      <w:numFmt w:val="bullet"/>
+      <w:lvlText w:val="o"/>
+      <w:lvlJc w:val="left"/>
+      <w:pPr>
+        <w:ind w:left="5760" w:hanging="360"/>
+      </w:pPr>
+      <w:rPr>
+        <w:rFonts w:ascii="Courier New" w:hAnsi="Courier New" w:cs="Courier New" w:hint="default"/>
+      </w:rPr>
+    </w:lvl>
+    <w:lvl w:ilvl="8" w:tplc="40090005" w:tentative="1">
+      <w:start w:val="1"/>
+      <w:numFmt w:val="bullet"/>
+      <w:lvlText w:val=""/>
+      <w:lvlJc w:val="left"/>
+      <w:pPr>
+        <w:ind w:left="6480" w:hanging="360"/>
+      </w:pPr>
+      <w:rPr>
+        <w:rFonts w:ascii="Wingdings" w:hAnsi="Wingdings" w:hint="default"/>
+      </w:rPr>
+    </w:lvl>
+  </w:abstractNum>
+  <w:abstractNum w:abstractNumId="3" w15:restartNumberingAfterBreak="0">
     <w:nsid w:val="4B5553AC"/>
     <w:multiLevelType w:val="hybridMultilevel"/>
     <w:tmpl w:val="7ABAC83E"/>
@@ -269,10 +1669,143 @@
       </w:rPr>
     </w:lvl>
   </w:abstractNum>
+  <w:abstractNum w:abstractNumId="4" w15:restartNumberingAfterBreak="0">
+    <w:nsid w:val="5EF10E18"/>
+    <w:multiLevelType w:val="hybridMultilevel"/>
+    <w:tmpl w:val="B2E48816"/>
+    <w:lvl w:ilvl="0" w:tplc="40090001">
+      <w:start w:val="1"/>
+      <w:numFmt w:val="bullet"/>
+      <w:lvlText w:val=""/>
+      <w:lvlJc w:val="left"/>
+      <w:pPr>
+        <w:ind w:left="720" w:hanging="360"/>
+      </w:pPr>
+      <w:rPr>
+        <w:rFonts w:ascii="Symbol" w:hAnsi="Symbol" w:hint="default"/>
+      </w:rPr>
+    </w:lvl>
+    <w:lvl w:ilvl="1" w:tplc="40090003" w:tentative="1">
+      <w:start w:val="1"/>
+      <w:numFmt w:val="bullet"/>
+      <w:lvlText w:val="o"/>
+      <w:lvlJc w:val="left"/>
+      <w:pPr>
+        <w:ind w:left="1440" w:hanging="360"/>
+      </w:pPr>
+      <w:rPr>
+        <w:rFonts w:ascii="Courier New" w:hAnsi="Courier New" w:cs="Courier New" w:hint="default"/>
+      </w:rPr>
+    </w:lvl>
+    <w:lvl w:ilvl="2" w:tplc="40090005" w:tentative="1">
+      <w:start w:val="1"/>
+      <w:numFmt w:val="bullet"/>
+      <w:lvlText w:val=""/>
+      <w:lvlJc w:val="left"/>
+      <w:pPr>
+        <w:ind w:left="2160" w:hanging="360"/>
+      </w:pPr>
+      <w:rPr>
+        <w:rFonts w:ascii="Wingdings" w:hAnsi="Wingdings" w:hint="default"/>
+      </w:rPr>
+    </w:lvl>
+    <w:lvl w:ilvl="3" w:tplc="40090001" w:tentative="1">
+      <w:start w:val="1"/>
+      <w:numFmt w:val="bullet"/>
+      <w:lvlText w:val=""/>
+      <w:lvlJc w:val="left"/>
+      <w:pPr>
+        <w:ind w:left="2880" w:hanging="360"/>
+      </w:pPr>
+      <w:rPr>
+        <w:rFonts w:ascii="Symbol" w:hAnsi="Symbol" w:hint="default"/>
+      </w:rPr>
+    </w:lvl>
+    <w:lvl w:ilvl="4" w:tplc="40090003" w:tentative="1">
+      <w:start w:val="1"/>
+      <w:numFmt w:val="bullet"/>
+      <w:lvlText w:val="o"/>
+      <w:lvlJc w:val="left"/>
+      <w:pPr>
+        <w:ind w:left="3600" w:hanging="360"/>
+      </w:pPr>
+      <w:rPr>
+        <w:rFonts w:ascii="Courier New" w:hAnsi="Courier New" w:cs="Courier New" w:hint="default"/>
+      </w:rPr>
+    </w:lvl>
+    <w:lvl w:ilvl="5" w:tplc="40090005" w:tentative="1">
+      <w:start w:val="1"/>
+      <w:numFmt w:val="bullet"/>
+      <w:lvlText w:val=""/>
+      <w:lvlJc w:val="left"/>
+      <w:pPr>
+        <w:ind w:left="4320" w:hanging="360"/>
+      </w:pPr>
+      <w:rPr>
+        <w:rFonts w:ascii="Wingdings" w:hAnsi="Wingdings" w:hint="default"/>
+      </w:rPr>
+    </w:lvl>
+    <w:lvl w:ilvl="6" w:tplc="40090001" w:tentative="1">
+      <w:start w:val="1"/>
+      <w:numFmt w:val="bullet"/>
+      <w:lvlText w:val=""/>
+      <w:lvlJc w:val="left"/>
+      <w:pPr>
+        <w:ind w:left="5040" w:hanging="360"/>
+      </w:pPr>
+      <w:rPr>
+        <w:rFonts w:ascii="Symbol" w:hAnsi="Symbol" w:hint="default"/>
+      </w:rPr>
+    </w:lvl>
+    <w:lvl w:ilvl="7" w:tplc="40090003" w:tentative="1">
+      <w:start w:val="1"/>
+      <w:numFmt w:val="bullet"/>
+      <w:lvlText w:val="o"/>
+      <w:lvlJc w:val="left"/>
+      <w:pPr>
+        <w:ind w:left="5760" w:hanging="360"/>
+      </w:pPr>
+      <w:rPr>
+        <w:rFonts w:ascii="Courier New" w:hAnsi="Courier New" w:cs="Courier New" w:hint="default"/>
+      </w:rPr>
+    </w:lvl>
+    <w:lvl w:ilvl="8" w:tplc="40090005" w:tentative="1">
+      <w:start w:val="1"/>
+      <w:numFmt w:val="bullet"/>
+      <w:lvlText w:val=""/>
+      <w:lvlJc w:val="left"/>
+      <w:pPr>
+        <w:ind w:left="6480" w:hanging="360"/>
+      </w:pPr>
+      <w:rPr>
+        <w:rFonts w:ascii="Wingdings" w:hAnsi="Wingdings" w:hint="default"/>
+      </w:rPr>
+    </w:lvl>
+  </w:abstractNum>
   <w:num w:numId="1" w16cid:durableId="710495475">
+    <w:abstractNumId w:val="3"/>
+  </w:num>
+  <w:num w:numId="2" w16cid:durableId="1698575871">
+    <w:abstractNumId w:val="1"/>
+  </w:num>
+  <w:num w:numId="3" w16cid:durableId="1334531352">
+    <w:abstractNumId w:val="2"/>
+  </w:num>
+  <w:num w:numId="4" w16cid:durableId="1232736642">
     <w:abstractNumId w:val="0"/>
   </w:num>
+  <w:num w:numId="5" w16cid:durableId="728377955">
+    <w:abstractNumId w:val="4"/>
+  </w:num>
 </w:numbering>
+</file>
+
+<file path=word/people.xml><?xml version="1.0" encoding="utf-8"?>
+<w15:people xmlns:wpc="http://schemas.microsoft.com/office/word/2010/wordprocessingCanvas" xmlns:cx="http://schemas.microsoft.com/office/drawing/2014/chartex" xmlns:cx1="http://schemas.microsoft.com/office/drawing/2015/9/8/chartex" xmlns:cx2="http://schemas.microsoft.com/office/drawing/2015/10/21/chartex" xmlns:cx3="http://schemas.microsoft.com/office/drawing/2016/5/9/chartex" xmlns:cx4="http://schemas.microsoft.com/office/drawing/2016/5/10/chartex" xmlns:cx5="http://schemas.microsoft.com/office/drawing/2016/5/11/chartex" xmlns:cx6="http://schemas.microsoft.com/office/drawing/2016/5/12/chartex" xmlns:cx7="http://schemas.microsoft.com/office/drawing/2016/5/13/chartex" xmlns:cx8="http://schemas.microsoft.com/office/drawing/2016/5/14/chartex" xmlns:mc="http://schemas.openxmlformats.org/markup-compatibility/2006" xmlns:aink="http://schemas.microsoft.com/office/drawing/2016/ink" xmlns:am3d="http://schemas.microsoft.com/office/drawing/2017/model3d" xmlns:o="urn:schemas-microsoft-com:office:office" xmlns:oel="http://schemas.microsoft.com/office/2019/extlst" xmlns:r="http://schemas.openxmlformats.org/officeDocument/2006/relationships" xmlns:m="http://schemas.openxmlformats.org/officeDocument/2006/math" xmlns:v="urn:schemas-microsoft-com:vml" xmlns:wp14="http://schemas.microsoft.com/office/word/2010/wordprocessingDrawing" xmlns:wp="http://schemas.openxmlformats.org/drawingml/2006/wordprocessingDrawing" xmlns:w10="urn:schemas-microsoft-com:office:word" xmlns:w="http://schemas.openxmlformats.org/wordprocessingml/2006/main" xmlns:w14="http://schemas.microsoft.com/office/word/2010/wordml" xmlns:w15="http://schemas.microsoft.com/office/word/2012/wordml" xmlns:w16cex="http://schemas.microsoft.com/office/word/2018/wordml/cex" xmlns:w16cid="http://schemas.microsoft.com/office/word/2016/wordml/cid" xmlns:w16="http://schemas.microsoft.com/office/word/2018/wordml" xmlns:w16sdtdh="http://schemas.microsoft.com/office/word/2020/wordml/sdtdatahash" xmlns:w16se="http://schemas.microsoft.com/office/word/2015/wordml/symex" xmlns:wpg="http://schemas.microsoft.com/office/word/2010/wordprocessingGroup" xmlns:wpi="http://schemas.microsoft.com/office/word/2010/wordprocessingInk" xmlns:wne="http://schemas.microsoft.com/office/word/2006/wordml" xmlns:wps="http://schemas.microsoft.com/office/word/2010/wordprocessingShape" mc:Ignorable="w14 w15 w16se w16cid w16 w16cex w16sdtdh wp14">
+  <w15:person w15:author="Aman Singh">
+    <w15:presenceInfo w15:providerId="AD" w15:userId="S::aman.singh04@nagarro.com::311bc31a-436b-41e4-aa6a-51c2c1a46836"/>
+  </w15:person>
+</w15:people>
 </file>
 
 <file path=word/styles.xml><?xml version="1.0" encoding="utf-8"?>
@@ -712,7 +2245,77 @@
       <w:contextualSpacing/>
     </w:pPr>
   </w:style>
+  <w:style w:type="character" w:styleId="CommentReference">
+    <w:name w:val="annotation reference"/>
+    <w:basedOn w:val="DefaultParagraphFont"/>
+    <w:uiPriority w:val="99"/>
+    <w:semiHidden/>
+    <w:unhideWhenUsed/>
+    <w:rsid w:val="000347DE"/>
+    <w:rPr>
+      <w:sz w:val="16"/>
+      <w:szCs w:val="16"/>
+    </w:rPr>
+  </w:style>
+  <w:style w:type="paragraph" w:styleId="CommentText">
+    <w:name w:val="annotation text"/>
+    <w:basedOn w:val="Normal"/>
+    <w:link w:val="CommentTextChar"/>
+    <w:uiPriority w:val="99"/>
+    <w:unhideWhenUsed/>
+    <w:rsid w:val="000347DE"/>
+    <w:pPr>
+      <w:spacing w:line="240" w:lineRule="auto"/>
+    </w:pPr>
+    <w:rPr>
+      <w:kern w:val="2"/>
+      <w:sz w:val="20"/>
+      <w:szCs w:val="20"/>
+      <w14:ligatures w14:val="standardContextual"/>
+    </w:rPr>
+  </w:style>
+  <w:style w:type="character" w:customStyle="1" w:styleId="CommentTextChar">
+    <w:name w:val="Comment Text Char"/>
+    <w:basedOn w:val="DefaultParagraphFont"/>
+    <w:link w:val="CommentText"/>
+    <w:uiPriority w:val="99"/>
+    <w:rsid w:val="000347DE"/>
+    <w:rPr>
+      <w:kern w:val="2"/>
+      <w:sz w:val="20"/>
+      <w:szCs w:val="20"/>
+      <w14:ligatures w14:val="standardContextual"/>
+    </w:rPr>
+  </w:style>
 </w:styles>
+</file>
+
+<file path=word/ink/ink1.xml><?xml version="1.0" encoding="utf-8"?>
+<inkml:ink xmlns:inkml="http://www.w3.org/2003/InkML">
+  <inkml:definitions>
+    <inkml:context xml:id="ctx0">
+      <inkml:inkSource xml:id="inkSrc0">
+        <inkml:traceFormat>
+          <inkml:channel name="X" type="integer" min="-2.14748E9" max="2.14748E9" units="cm"/>
+          <inkml:channel name="Y" type="integer" min="-2.14748E9" max="2.14748E9" units="cm"/>
+          <inkml:channel name="F" type="integer" max="32767" units="dev"/>
+        </inkml:traceFormat>
+        <inkml:channelProperties>
+          <inkml:channelProperty channel="X" name="resolution" value="1000" units="1/cm"/>
+          <inkml:channelProperty channel="Y" name="resolution" value="1000" units="1/cm"/>
+          <inkml:channelProperty channel="F" name="resolution" value="0" units="1/dev"/>
+        </inkml:channelProperties>
+      </inkml:inkSource>
+      <inkml:timestamp xml:id="ts0" timeString="2023-10-26T01:26:14.198"/>
+    </inkml:context>
+    <inkml:brush xml:id="br0">
+      <inkml:brushProperty name="width" value="0.05" units="cm"/>
+      <inkml:brushProperty name="height" value="0.05" units="cm"/>
+      <inkml:brushProperty name="color" value="#E71224"/>
+    </inkml:brush>
+  </inkml:definitions>
+  <inkml:trace contextRef="#ctx0" brushRef="#br0">0 73 24575,'71'-4'0,"-1"-2"0,87-21 0,-81 13 0,118-8 0,13 23 0,-83 0 0,-114-1 0,-1 1 0,1 1 0,-1-1 0,0 1 0,1 1 0,-1-1 0,0 2 0,10 4 0,9 7 0,30 21 0,8 5 0,-53-33 0,1 1 0,-1 1 0,0 0 0,-1 1 0,20 22 0,46 68 0,-61-75 0,0 1 0,-2 1 0,-1 0 0,-1 1 0,-2 0 0,-1 1 0,-1 0 0,-1 1 0,-2 0 0,-1 0 0,1 63 0,-5-35 0,-2 1 0,-3-1 0,-3 0 0,-28 113 0,25-145 0,-13 27 0,13-32 0,-15 45 0,15-28 0,-23 75 0,29-103 0,-6 18 0,1 0 0,-9 47 0,16-65 0,-1 0 0,0 0 0,-1 0 0,0 0 0,-1-1 0,-8 13 0,-13 32 0,12 2 0,12-47 0,0 0 0,0 0 0,-1 0 0,0 0 0,-1 0 0,-9 17 0,8-19 0,0 1 0,1 0 0,-6 16 0,8-17 0,-2 0 0,1 1 0,-9 12 0,10-18 0,0 0 0,-1 0 0,0 0 0,1 0 0,-1-1 0,0 1 0,-1-1 0,1 1 0,0-1 0,-1 0 0,1-1 0,-5 3 0,-2 1 0,0 0 0,1 1 0,0 0 0,-16 14 0,-16 10 0,18-16 0,-1-1 0,-1-2 0,0 0 0,0-2 0,-1 0 0,0-2 0,0-1 0,-1-1 0,-39 2 0,-345 10 0,227-17-1365,169 0-5461</inkml:trace>
+</inkml:ink>
 </file>
 
 <file path=word/theme/theme1.xml><?xml version="1.0" encoding="utf-8"?>

</xml_diff>